<commit_message>
lb1 + start lb2
lb1 json + lb2 start
</commit_message>
<xml_diff>
--- a/lb1.docx
+++ b/lb1.docx
@@ -153,13 +153,7 @@
         <w:rPr>
           <w:sz w:val="32"/>
         </w:rPr>
-        <w:t>ЛАБОРАТОРНАЯ РАБОТА №</w:t>
-      </w:r>
-      <w:r>
-        <w:rPr>
-          <w:sz w:val="32"/>
-        </w:rPr>
-        <w:t>1</w:t>
+        <w:t>ЛАБОРАТОРНАЯ РАБОТА №1</w:t>
       </w:r>
     </w:p>
     <w:p>
@@ -179,14 +173,7 @@
           <w:b/>
           <w:sz w:val="32"/>
         </w:rPr>
-        <w:t>«Современные технологии проектирования информационных систем</w:t>
-      </w:r>
-      <w:r>
-        <w:rPr>
-          <w:b/>
-          <w:sz w:val="32"/>
-        </w:rPr>
-        <w:t>»</w:t>
+        <w:t>«Современные технологии проектирования информационных систем»</w:t>
       </w:r>
     </w:p>
     <w:p>
@@ -316,44 +303,14 @@
         <w:rPr>
           <w:u w:val="single"/>
         </w:rPr>
-        <w:t>к</w:t>
-      </w:r>
+        <w:t>к.т.н</w:t>
+      </w:r>
+      <w:proofErr w:type="spellEnd"/>
       <w:r>
         <w:rPr>
           <w:u w:val="single"/>
         </w:rPr>
-        <w:t>.т.н</w:t>
-      </w:r>
-      <w:proofErr w:type="spellEnd"/>
-      <w:r>
-        <w:rPr>
-          <w:u w:val="single"/>
-        </w:rPr>
-        <w:t xml:space="preserve">, </w:t>
-      </w:r>
-      <w:r>
-        <w:rPr>
-          <w:u w:val="single"/>
-        </w:rPr>
-        <w:t>доцент</w:t>
-      </w:r>
-      <w:r>
-        <w:rPr>
-          <w:u w:val="single"/>
-        </w:rPr>
-        <w:t xml:space="preserve"> </w:t>
-      </w:r>
-      <w:r>
-        <w:rPr>
-          <w:u w:val="single"/>
-        </w:rPr>
-        <w:t>кафедры</w:t>
-      </w:r>
-      <w:r>
-        <w:rPr>
-          <w:u w:val="single"/>
-        </w:rPr>
-        <w:t>. ИУС</w:t>
+        <w:t>, доцент кафедры. ИУС</w:t>
       </w:r>
     </w:p>
     <w:p>
@@ -469,13 +426,7 @@
         <w:rPr>
           <w:spacing w:val="-1"/>
         </w:rPr>
-        <w:t>2</w:t>
-      </w:r>
-      <w:r>
-        <w:rPr>
-          <w:spacing w:val="-1"/>
-        </w:rPr>
-        <w:t>3</w:t>
+        <w:t>23</w:t>
       </w:r>
     </w:p>
     <w:p>
@@ -522,13 +473,7 @@
         <w:ind w:right="-2"/>
       </w:pPr>
       <w:r>
-        <w:t xml:space="preserve">1. Составить и продемонстрировать работу </w:t>
-      </w:r>
-      <w:r>
-        <w:t>запросов,</w:t>
-      </w:r>
-      <w:r>
-        <w:t xml:space="preserve"> выводящих на экран описание 4-х свойств представителей заданного класса. </w:t>
+        <w:t xml:space="preserve">1. Составить и продемонстрировать работу запросов, выводящих на экран описание 4-х свойств представителей заданного класса. </w:t>
       </w:r>
     </w:p>
     <w:p>
@@ -546,13 +491,7 @@
       </w:r>
       <w:proofErr w:type="spellEnd"/>
       <w:r>
-        <w:t xml:space="preserve"> на 4 шага «вглубь»</w:t>
-      </w:r>
-      <w:r>
-        <w:t xml:space="preserve"> </w:t>
-      </w:r>
-      <w:r>
-        <w:t xml:space="preserve">по каждому из свойств. </w:t>
+        <w:t xml:space="preserve"> на 4 шага «вглубь» по каждому из свойств. </w:t>
       </w:r>
     </w:p>
     <w:p>
@@ -636,19 +575,7 @@
         <w:rPr>
           <w:b/>
         </w:rPr>
-        <w:t xml:space="preserve">Составить и продемонстрировать работу </w:t>
-      </w:r>
-      <w:r>
-        <w:rPr>
-          <w:b/>
-        </w:rPr>
-        <w:t>запросов,</w:t>
-      </w:r>
-      <w:r>
-        <w:rPr>
-          <w:b/>
-        </w:rPr>
-        <w:t xml:space="preserve"> выводящих на экран описание 4-х свойств представителей заданного класса. </w:t>
+        <w:t xml:space="preserve">Составить и продемонстрировать работу запросов, выводящих на экран описание 4-х свойств представителей заданного класса. </w:t>
       </w:r>
     </w:p>
     <w:p>
@@ -669,6 +596,10 @@
         <w:jc w:val="center"/>
       </w:pPr>
       <w:r>
+        <w:rPr>
+          <w:noProof/>
+          <w:lang w:bidi="ar-SA"/>
+        </w:rPr>
         <w:drawing>
           <wp:inline distT="0" distB="0" distL="0" distR="0" wp14:anchorId="45707B4D" wp14:editId="2C220F86">
             <wp:extent cx="3417152" cy="4175760"/>
@@ -725,6 +656,10 @@
         <w:jc w:val="center"/>
       </w:pPr>
       <w:r>
+        <w:rPr>
+          <w:noProof/>
+          <w:lang w:bidi="ar-SA"/>
+        </w:rPr>
         <w:drawing>
           <wp:inline distT="0" distB="0" distL="0" distR="0" wp14:anchorId="55473891" wp14:editId="280CAFC9">
             <wp:extent cx="5940425" cy="2499360"/>
@@ -779,39 +714,7 @@
         <w:rPr>
           <w:b/>
         </w:rPr>
-        <w:t xml:space="preserve">По каждому из свойств определить </w:t>
-      </w:r>
-      <w:r>
-        <w:rPr>
-          <w:b/>
-        </w:rPr>
-        <w:t>под свойства</w:t>
-      </w:r>
-      <w:r>
-        <w:rPr>
-          <w:b/>
-        </w:rPr>
-        <w:t xml:space="preserve"> на 4 шага «</w:t>
-      </w:r>
-      <w:proofErr w:type="spellStart"/>
-      <w:r>
-        <w:rPr>
-          <w:b/>
-        </w:rPr>
-        <w:t>вглубь»</w:t>
-      </w:r>
-      <w:proofErr w:type="spellEnd"/>
-      <w:r>
-        <w:rPr>
-          <w:b/>
-        </w:rPr>
-        <w:t xml:space="preserve"> </w:t>
-      </w:r>
-      <w:r>
-        <w:rPr>
-          <w:b/>
-        </w:rPr>
-        <w:t>по каждому из свойств.</w:t>
+        <w:t>По каждому из свойств определить под свойства на 4 шага «вглубь» по каждому из свойств.</w:t>
       </w:r>
     </w:p>
     <w:p>
@@ -1740,13 +1643,7 @@
         <w:rPr>
           <w:lang w:val="en-US"/>
         </w:rPr>
-        <w:t xml:space="preserve"> </w:t>
-      </w:r>
-      <w:r>
-        <w:rPr>
-          <w:lang w:val="en-US"/>
-        </w:rPr>
-        <w:t>?</w:t>
+        <w:t xml:space="preserve"> ?</w:t>
       </w:r>
       <w:r>
         <w:rPr>
@@ -1758,13 +1655,7 @@
         <w:rPr>
           <w:lang w:val="en-US"/>
         </w:rPr>
-        <w:t>,</w:t>
-      </w:r>
-      <w:r>
-        <w:rPr>
-          <w:lang w:val="en-US"/>
-        </w:rPr>
-        <w:t xml:space="preserve"> </w:t>
+        <w:t xml:space="preserve">, </w:t>
       </w:r>
       <w:r>
         <w:t>от</w:t>
@@ -1930,13 +1821,7 @@
         <w:rPr>
           <w:lang w:val="en-US"/>
         </w:rPr>
-        <w:t xml:space="preserve"> </w:t>
-      </w:r>
-      <w:r>
-        <w:rPr>
-          <w:lang w:val="en-US"/>
-        </w:rPr>
-        <w:t>?</w:t>
+        <w:t xml:space="preserve"> ?</w:t>
       </w:r>
       <w:proofErr w:type="spellStart"/>
       <w:r>
@@ -2016,19 +1901,7 @@
         <w:rPr>
           <w:b/>
         </w:rPr>
-        <w:t xml:space="preserve">Представить граф-схему </w:t>
-      </w:r>
-      <w:r>
-        <w:rPr>
-          <w:b/>
-        </w:rPr>
-        <w:t>связей,</w:t>
-      </w:r>
-      <w:r>
-        <w:rPr>
-          <w:b/>
-        </w:rPr>
-        <w:t xml:space="preserve"> полученных данных.</w:t>
+        <w:t>Представить граф-схему связей, полученных данных.</w:t>
       </w:r>
     </w:p>
     <w:p>
@@ -2037,19 +1910,13 @@
         <w:spacing w:before="89" w:line="360" w:lineRule="auto"/>
         <w:ind w:right="-2"/>
         <w:jc w:val="both"/>
-        <w:rPr>
-          <w:lang w:val="en-US"/>
-        </w:rPr>
-      </w:pPr>
-      <w:r>
-        <w:rPr>
-          <w:lang w:val="en-US"/>
-        </w:rPr>
+      </w:pPr>
+      <w:r>
         <w:drawing>
-          <wp:inline distT="0" distB="0" distL="0" distR="0" wp14:anchorId="2E6EB0AF" wp14:editId="6F2D3F73">
-            <wp:extent cx="5940425" cy="3795395"/>
+          <wp:inline distT="0" distB="0" distL="0" distR="0" wp14:anchorId="46B9B8E7" wp14:editId="4B763ADA">
+            <wp:extent cx="5940425" cy="4062095"/>
             <wp:effectExtent l="0" t="0" r="3175" b="0"/>
-            <wp:docPr id="6" name="Рисунок 6"/>
+            <wp:docPr id="3" name="Рисунок 3"/>
             <wp:cNvGraphicFramePr>
               <a:graphicFrameLocks xmlns:a="http://schemas.openxmlformats.org/drawingml/2006/main" noChangeAspect="1"/>
             </wp:cNvGraphicFramePr>
@@ -2069,7 +1936,7 @@
                   <pic:spPr>
                     <a:xfrm>
                       <a:off x="0" y="0"/>
-                      <a:ext cx="5940425" cy="3795395"/>
+                      <a:ext cx="5940425" cy="4062095"/>
                     </a:xfrm>
                     <a:prstGeom prst="rect">
                       <a:avLst/>
@@ -2081,6 +1948,9 @@
           </wp:inline>
         </w:drawing>
       </w:r>
+      <w:r>
+        <w:t xml:space="preserve"> </w:t>
+      </w:r>
     </w:p>
     <w:p>
       <w:pPr>
@@ -2102,47 +1972,47 @@
         </w:rPr>
         <w:t>Вывод:</w:t>
       </w:r>
+    </w:p>
+    <w:p>
+      <w:pPr>
+        <w:pStyle w:val="a3"/>
+        <w:spacing w:before="89" w:line="360" w:lineRule="auto"/>
+        <w:ind w:right="-2"/>
+        <w:jc w:val="both"/>
+      </w:pPr>
+      <w:r>
+        <w:t>По результатам работы было изучен</w:t>
+      </w:r>
+      <w:r>
+        <w:t xml:space="preserve"> </w:t>
+      </w:r>
+      <w:r>
+        <w:t xml:space="preserve">класс </w:t>
+      </w:r>
+      <w:proofErr w:type="spellStart"/>
+      <w:proofErr w:type="gramStart"/>
+      <w:r>
+        <w:rPr>
+          <w:lang w:val="en-US"/>
+        </w:rPr>
+        <w:t>dbo</w:t>
+      </w:r>
+      <w:proofErr w:type="spellEnd"/>
+      <w:r>
+        <w:t>::</w:t>
+      </w:r>
+      <w:proofErr w:type="gramEnd"/>
+      <w:r>
+        <w:rPr>
+          <w:lang w:val="en-US"/>
+        </w:rPr>
+        <w:t>Agent</w:t>
+      </w:r>
+      <w:r>
+        <w:t xml:space="preserve"> выполнение поставленных заданий было успешно завершено, и проведенное исследование позволило получить полную и детальную информацию о свойствах представителей заданного класса.</w:t>
+      </w:r>
       <w:bookmarkStart w:id="0" w:name="_GoBack"/>
       <w:bookmarkEnd w:id="0"/>
-    </w:p>
-    <w:p>
-      <w:pPr>
-        <w:pStyle w:val="a3"/>
-        <w:spacing w:before="89" w:line="360" w:lineRule="auto"/>
-        <w:ind w:right="-2"/>
-        <w:jc w:val="both"/>
-      </w:pPr>
-      <w:r>
-        <w:t>По результатам работы было изучен</w:t>
-      </w:r>
-      <w:r>
-        <w:t xml:space="preserve"> </w:t>
-      </w:r>
-      <w:r>
-        <w:t xml:space="preserve">класс </w:t>
-      </w:r>
-      <w:proofErr w:type="spellStart"/>
-      <w:proofErr w:type="gramStart"/>
-      <w:r>
-        <w:rPr>
-          <w:lang w:val="en-US"/>
-        </w:rPr>
-        <w:t>dbo</w:t>
-      </w:r>
-      <w:proofErr w:type="spellEnd"/>
-      <w:r>
-        <w:t>::</w:t>
-      </w:r>
-      <w:proofErr w:type="gramEnd"/>
-      <w:r>
-        <w:rPr>
-          <w:lang w:val="en-US"/>
-        </w:rPr>
-        <w:t>Agent</w:t>
-      </w:r>
-      <w:r>
-        <w:t xml:space="preserve"> выполнение поставленных заданий было успешно завершено, и проведенное исследование позволило получить полную и детальную информацию о свойствах представителей заданного класса.</w:t>
-      </w:r>
     </w:p>
     <w:sectPr>
       <w:pgSz w:w="11906" w:h="16838"/>

</xml_diff>